<commit_message>
Create account class and upate design documents
</commit_message>
<xml_diff>
--- a/Design document/Design document for Banking application.docx
+++ b/Design document/Design document for Banking application.docx
@@ -330,6 +330,424 @@
       <w:r>
         <w:t>Print receipt from ATM machine</w:t>
       </w:r>
+    </w:p>
+    <w:p/>
+    <w:p>
+      <w:pPr>
+        <w:rPr>
+          <w:b/>
+          <w:bCs/>
+        </w:rPr>
+      </w:pPr>
+      <w:r>
+        <w:rPr>
+          <w:b/>
+          <w:bCs/>
+        </w:rPr>
+        <w:t>Classes:</w:t>
+      </w:r>
+    </w:p>
+    <w:p>
+      <w:pPr>
+        <w:rPr>
+          <w:b/>
+          <w:bCs/>
+        </w:rPr>
+      </w:pPr>
+      <w:r>
+        <w:rPr>
+          <w:b/>
+          <w:bCs/>
+        </w:rPr>
+        <w:t>Account class</w:t>
+      </w:r>
+    </w:p>
+    <w:p>
+      <w:pPr>
+        <w:pStyle w:val="ListParagraph"/>
+        <w:numPr>
+          <w:ilvl w:val="0"/>
+          <w:numId w:val="8"/>
+        </w:numPr>
+        <w:spacing w:after="0" w:line="240" w:lineRule="auto"/>
+      </w:pPr>
+      <w:proofErr w:type="spellStart"/>
+      <w:r>
+        <w:t>userName</w:t>
+      </w:r>
+      <w:proofErr w:type="spellEnd"/>
+    </w:p>
+    <w:p>
+      <w:pPr>
+        <w:pStyle w:val="ListParagraph"/>
+        <w:numPr>
+          <w:ilvl w:val="0"/>
+          <w:numId w:val="8"/>
+        </w:numPr>
+        <w:spacing w:after="0" w:line="240" w:lineRule="auto"/>
+      </w:pPr>
+      <w:proofErr w:type="spellStart"/>
+      <w:r>
+        <w:t>userID</w:t>
+      </w:r>
+      <w:proofErr w:type="spellEnd"/>
+    </w:p>
+    <w:p>
+      <w:pPr>
+        <w:pStyle w:val="ListParagraph"/>
+        <w:numPr>
+          <w:ilvl w:val="0"/>
+          <w:numId w:val="8"/>
+        </w:numPr>
+        <w:spacing w:after="0" w:line="240" w:lineRule="auto"/>
+      </w:pPr>
+      <w:proofErr w:type="spellStart"/>
+      <w:r>
+        <w:t>pinCode</w:t>
+      </w:r>
+      <w:proofErr w:type="spellEnd"/>
+    </w:p>
+    <w:p>
+      <w:pPr>
+        <w:pStyle w:val="ListParagraph"/>
+        <w:numPr>
+          <w:ilvl w:val="0"/>
+          <w:numId w:val="8"/>
+        </w:numPr>
+        <w:spacing w:after="0" w:line="240" w:lineRule="auto"/>
+      </w:pPr>
+      <w:r>
+        <w:t>user address</w:t>
+      </w:r>
+    </w:p>
+    <w:p>
+      <w:pPr>
+        <w:pStyle w:val="ListParagraph"/>
+        <w:numPr>
+          <w:ilvl w:val="0"/>
+          <w:numId w:val="8"/>
+        </w:numPr>
+        <w:spacing w:after="0" w:line="240" w:lineRule="auto"/>
+      </w:pPr>
+      <w:r>
+        <w:t>t</w:t>
+      </w:r>
+      <w:r>
+        <w:t>ypes of accounts</w:t>
+      </w:r>
+    </w:p>
+    <w:p>
+      <w:pPr>
+        <w:rPr>
+          <w:b/>
+          <w:bCs/>
+          <w:u w:val="single"/>
+        </w:rPr>
+      </w:pPr>
+      <w:r>
+        <w:rPr>
+          <w:b/>
+          <w:bCs/>
+          <w:u w:val="single"/>
+        </w:rPr>
+        <w:t>Functionalities</w:t>
+      </w:r>
+    </w:p>
+    <w:p>
+      <w:pPr>
+        <w:pStyle w:val="ListParagraph"/>
+        <w:numPr>
+          <w:ilvl w:val="0"/>
+          <w:numId w:val="9"/>
+        </w:numPr>
+        <w:spacing w:after="0"/>
+      </w:pPr>
+      <w:r>
+        <w:t>c</w:t>
+      </w:r>
+      <w:r>
+        <w:t xml:space="preserve">reate </w:t>
+      </w:r>
+      <w:proofErr w:type="gramStart"/>
+      <w:r>
+        <w:t>account(</w:t>
+      </w:r>
+      <w:proofErr w:type="gramEnd"/>
+      <w:r>
+        <w:t xml:space="preserve">int </w:t>
+      </w:r>
+      <w:proofErr w:type="spellStart"/>
+      <w:r>
+        <w:t>userID</w:t>
+      </w:r>
+      <w:proofErr w:type="spellEnd"/>
+      <w:r>
+        <w:t xml:space="preserve">, </w:t>
+      </w:r>
+      <w:proofErr w:type="spellStart"/>
+      <w:r>
+        <w:t>userName</w:t>
+      </w:r>
+      <w:proofErr w:type="spellEnd"/>
+      <w:proofErr w:type="gramStart"/>
+      <w:r>
+        <w:t>)</w:t>
+      </w:r>
+      <w:r>
+        <w:t>;</w:t>
+      </w:r>
+      <w:proofErr w:type="gramEnd"/>
+    </w:p>
+    <w:p>
+      <w:pPr>
+        <w:pStyle w:val="ListParagraph"/>
+        <w:numPr>
+          <w:ilvl w:val="0"/>
+          <w:numId w:val="9"/>
+        </w:numPr>
+        <w:spacing w:after="0"/>
+      </w:pPr>
+      <w:proofErr w:type="spellStart"/>
+      <w:proofErr w:type="gramStart"/>
+      <w:r>
+        <w:t>checkBalance</w:t>
+      </w:r>
+      <w:proofErr w:type="spellEnd"/>
+      <w:r>
+        <w:t>(</w:t>
+      </w:r>
+      <w:proofErr w:type="gramEnd"/>
+      <w:r>
+        <w:t xml:space="preserve">username, </w:t>
+      </w:r>
+      <w:proofErr w:type="spellStart"/>
+      <w:r>
+        <w:t>userPinCode</w:t>
+      </w:r>
+      <w:proofErr w:type="spellEnd"/>
+      <w:proofErr w:type="gramStart"/>
+      <w:r>
+        <w:t>);</w:t>
+      </w:r>
+      <w:proofErr w:type="gramEnd"/>
+    </w:p>
+    <w:p>
+      <w:pPr>
+        <w:pStyle w:val="ListParagraph"/>
+        <w:numPr>
+          <w:ilvl w:val="0"/>
+          <w:numId w:val="9"/>
+        </w:numPr>
+        <w:spacing w:after="0"/>
+      </w:pPr>
+      <w:proofErr w:type="spellStart"/>
+      <w:r>
+        <w:t>makeDeposit</w:t>
+      </w:r>
+      <w:proofErr w:type="spellEnd"/>
+      <w:r>
+        <w:t>(</w:t>
+      </w:r>
+      <w:proofErr w:type="spellStart"/>
+      <w:r>
+        <w:t>userPinCode</w:t>
+      </w:r>
+      <w:proofErr w:type="spellEnd"/>
+      <w:proofErr w:type="gramStart"/>
+      <w:r>
+        <w:t>);</w:t>
+      </w:r>
+      <w:proofErr w:type="gramEnd"/>
+    </w:p>
+    <w:p>
+      <w:pPr>
+        <w:pStyle w:val="ListParagraph"/>
+        <w:numPr>
+          <w:ilvl w:val="0"/>
+          <w:numId w:val="9"/>
+        </w:numPr>
+        <w:spacing w:after="0"/>
+      </w:pPr>
+      <w:proofErr w:type="spellStart"/>
+      <w:r>
+        <w:t>widrawCash</w:t>
+      </w:r>
+      <w:proofErr w:type="spellEnd"/>
+      <w:r>
+        <w:t>(</w:t>
+      </w:r>
+      <w:proofErr w:type="spellStart"/>
+      <w:r>
+        <w:t>userPinCode</w:t>
+      </w:r>
+      <w:proofErr w:type="spellEnd"/>
+      <w:proofErr w:type="gramStart"/>
+      <w:r>
+        <w:t>);</w:t>
+      </w:r>
+      <w:proofErr w:type="gramEnd"/>
+    </w:p>
+    <w:p>
+      <w:pPr>
+        <w:pStyle w:val="ListParagraph"/>
+        <w:numPr>
+          <w:ilvl w:val="0"/>
+          <w:numId w:val="9"/>
+        </w:numPr>
+        <w:spacing w:after="0"/>
+      </w:pPr>
+      <w:proofErr w:type="spellStart"/>
+      <w:proofErr w:type="gramStart"/>
+      <w:r>
+        <w:t>closeAccount</w:t>
+      </w:r>
+      <w:proofErr w:type="spellEnd"/>
+      <w:r>
+        <w:t>(</w:t>
+      </w:r>
+      <w:proofErr w:type="gramEnd"/>
+      <w:r>
+        <w:t xml:space="preserve">username, </w:t>
+      </w:r>
+      <w:proofErr w:type="spellStart"/>
+      <w:r>
+        <w:t>userPinCode</w:t>
+      </w:r>
+      <w:proofErr w:type="spellEnd"/>
+      <w:proofErr w:type="gramStart"/>
+      <w:r>
+        <w:t>);</w:t>
+      </w:r>
+      <w:proofErr w:type="gramEnd"/>
+    </w:p>
+    <w:p>
+      <w:pPr>
+        <w:spacing w:after="0"/>
+        <w:rPr>
+          <w:b/>
+          <w:bCs/>
+        </w:rPr>
+      </w:pPr>
+      <w:proofErr w:type="spellStart"/>
+      <w:r>
+        <w:rPr>
+          <w:b/>
+          <w:bCs/>
+        </w:rPr>
+        <w:t>WriterClass</w:t>
+      </w:r>
+      <w:proofErr w:type="spellEnd"/>
+      <w:r>
+        <w:rPr>
+          <w:b/>
+          <w:bCs/>
+        </w:rPr>
+        <w:t>:</w:t>
+      </w:r>
+    </w:p>
+    <w:p>
+      <w:pPr>
+        <w:pStyle w:val="ListParagraph"/>
+        <w:numPr>
+          <w:ilvl w:val="0"/>
+          <w:numId w:val="10"/>
+        </w:numPr>
+        <w:spacing w:after="0"/>
+      </w:pPr>
+      <w:proofErr w:type="spellStart"/>
+      <w:proofErr w:type="gramStart"/>
+      <w:r>
+        <w:t>SaveTransaction</w:t>
+      </w:r>
+      <w:proofErr w:type="spellEnd"/>
+      <w:r>
+        <w:t>(</w:t>
+      </w:r>
+      <w:proofErr w:type="gramEnd"/>
+      <w:r>
+        <w:t xml:space="preserve">int </w:t>
+      </w:r>
+      <w:proofErr w:type="spellStart"/>
+      <w:r>
+        <w:t>transactionId</w:t>
+      </w:r>
+      <w:proofErr w:type="spellEnd"/>
+      <w:r>
+        <w:t>)</w:t>
+      </w:r>
+    </w:p>
+    <w:p>
+      <w:pPr>
+        <w:pStyle w:val="ListParagraph"/>
+        <w:numPr>
+          <w:ilvl w:val="0"/>
+          <w:numId w:val="10"/>
+        </w:numPr>
+        <w:spacing w:after="0"/>
+      </w:pPr>
+      <w:proofErr w:type="spellStart"/>
+      <w:proofErr w:type="gramStart"/>
+      <w:r>
+        <w:t>PrintTransaction</w:t>
+      </w:r>
+      <w:proofErr w:type="spellEnd"/>
+      <w:r>
+        <w:t>(</w:t>
+      </w:r>
+      <w:proofErr w:type="gramEnd"/>
+      <w:r>
+        <w:t xml:space="preserve">int </w:t>
+      </w:r>
+      <w:proofErr w:type="spellStart"/>
+      <w:r>
+        <w:t>transactionId</w:t>
+      </w:r>
+      <w:proofErr w:type="spellEnd"/>
+      <w:r>
+        <w:t>)</w:t>
+      </w:r>
+    </w:p>
+    <w:p>
+      <w:pPr>
+        <w:spacing w:after="0"/>
+        <w:rPr>
+          <w:b/>
+          <w:bCs/>
+        </w:rPr>
+      </w:pPr>
+      <w:r>
+        <w:rPr>
+          <w:b/>
+          <w:bCs/>
+        </w:rPr>
+        <w:lastRenderedPageBreak/>
+        <w:t>Design diagrams</w:t>
+      </w:r>
+    </w:p>
+    <w:p>
+      <w:pPr>
+        <w:spacing w:after="0"/>
+        <w:rPr>
+          <w:b/>
+          <w:bCs/>
+        </w:rPr>
+      </w:pPr>
+      <w:r>
+        <w:rPr>
+          <w:b/>
+          <w:bCs/>
+        </w:rPr>
+        <w:t>Use case diagrams</w:t>
+      </w:r>
+    </w:p>
+    <w:p>
+      <w:pPr>
+        <w:spacing w:after="0"/>
+        <w:rPr>
+          <w:b/>
+          <w:bCs/>
+        </w:rPr>
+      </w:pPr>
     </w:p>
     <w:p/>
     <w:p/>
@@ -351,6 +769,178 @@
 <file path=word/numbering.xml><?xml version="1.0" encoding="utf-8"?>
 <w:numbering xmlns:wpc="http://schemas.microsoft.com/office/word/2010/wordprocessingCanvas" xmlns:cx="http://schemas.microsoft.com/office/drawing/2014/chartex" xmlns:cx1="http://schemas.microsoft.com/office/drawing/2015/9/8/chartex" xmlns:cx2="http://schemas.microsoft.com/office/drawing/2015/10/21/chartex" xmlns:cx3="http://schemas.microsoft.com/office/drawing/2016/5/9/chartex" xmlns:cx4="http://schemas.microsoft.com/office/drawing/2016/5/10/chartex" xmlns:cx5="http://schemas.microsoft.com/office/drawing/2016/5/11/chartex" xmlns:cx6="http://schemas.microsoft.com/office/drawing/2016/5/12/chartex" xmlns:cx7="http://schemas.microsoft.com/office/drawing/2016/5/13/chartex" xmlns:cx8="http://schemas.microsoft.com/office/drawing/2016/5/14/chartex" xmlns:mc="http://schemas.openxmlformats.org/markup-compatibility/2006" xmlns:aink="http://schemas.microsoft.com/office/drawing/2016/ink" xmlns:am3d="http://schemas.microsoft.com/office/drawing/2017/model3d" xmlns:o="urn:schemas-microsoft-com:office:office" xmlns:oel="http://schemas.microsoft.com/office/2019/extlst" xmlns:r="http://schemas.openxmlformats.org/officeDocument/2006/relationships" xmlns:m="http://schemas.openxmlformats.org/officeDocument/2006/math" xmlns:v="urn:schemas-microsoft-com:vml" xmlns:wp14="http://schemas.microsoft.com/office/word/2010/wordprocessingDrawing" xmlns:wp="http://schemas.openxmlformats.org/drawingml/2006/wordprocessingDrawing" xmlns:w10="urn:schemas-microsoft-com:office:word" xmlns:w="http://schemas.openxmlformats.org/wordprocessingml/2006/main" xmlns:w14="http://schemas.microsoft.com/office/word/2010/wordml" xmlns:w15="http://schemas.microsoft.com/office/word/2012/wordml" xmlns:w16cex="http://schemas.microsoft.com/office/word/2018/wordml/cex" xmlns:w16cid="http://schemas.microsoft.com/office/word/2016/wordml/cid" xmlns:w16="http://schemas.microsoft.com/office/word/2018/wordml" xmlns:w16du="http://schemas.microsoft.com/office/word/2023/wordml/word16du" xmlns:w16sdtdh="http://schemas.microsoft.com/office/word/2020/wordml/sdtdatahash" xmlns:w16sdtfl="http://schemas.microsoft.com/office/word/2024/wordml/sdtformatlock" xmlns:w16se="http://schemas.microsoft.com/office/word/2015/wordml/symex" xmlns:wpg="http://schemas.microsoft.com/office/word/2010/wordprocessingGroup" xmlns:wpi="http://schemas.microsoft.com/office/word/2010/wordprocessingInk" xmlns:wne="http://schemas.microsoft.com/office/word/2006/wordml" xmlns:wps="http://schemas.microsoft.com/office/word/2010/wordprocessingShape" mc:Ignorable="w14 w15 w16se w16cid w16 w16cex w16sdtdh w16sdtfl w16du wp14">
   <w:abstractNum w:abstractNumId="0" w15:restartNumberingAfterBreak="0">
+    <w:nsid w:val="17A00DC4"/>
+    <w:multiLevelType w:val="hybridMultilevel"/>
+    <w:tmpl w:val="ABA08A2E"/>
+    <w:lvl w:ilvl="0" w:tplc="FFFFFFFF">
+      <w:start w:val="1"/>
+      <w:numFmt w:val="decimal"/>
+      <w:lvlText w:val="%1."/>
+      <w:lvlJc w:val="left"/>
+      <w:pPr>
+        <w:ind w:left="720" w:hanging="360"/>
+      </w:pPr>
+    </w:lvl>
+    <w:lvl w:ilvl="1" w:tplc="04090019" w:tentative="1">
+      <w:start w:val="1"/>
+      <w:numFmt w:val="lowerLetter"/>
+      <w:lvlText w:val="%2."/>
+      <w:lvlJc w:val="left"/>
+      <w:pPr>
+        <w:ind w:left="1440" w:hanging="360"/>
+      </w:pPr>
+    </w:lvl>
+    <w:lvl w:ilvl="2" w:tplc="0409001B" w:tentative="1">
+      <w:start w:val="1"/>
+      <w:numFmt w:val="lowerRoman"/>
+      <w:lvlText w:val="%3."/>
+      <w:lvlJc w:val="right"/>
+      <w:pPr>
+        <w:ind w:left="2160" w:hanging="180"/>
+      </w:pPr>
+    </w:lvl>
+    <w:lvl w:ilvl="3" w:tplc="0409000F" w:tentative="1">
+      <w:start w:val="1"/>
+      <w:numFmt w:val="decimal"/>
+      <w:lvlText w:val="%4."/>
+      <w:lvlJc w:val="left"/>
+      <w:pPr>
+        <w:ind w:left="2880" w:hanging="360"/>
+      </w:pPr>
+    </w:lvl>
+    <w:lvl w:ilvl="4" w:tplc="04090019" w:tentative="1">
+      <w:start w:val="1"/>
+      <w:numFmt w:val="lowerLetter"/>
+      <w:lvlText w:val="%5."/>
+      <w:lvlJc w:val="left"/>
+      <w:pPr>
+        <w:ind w:left="3600" w:hanging="360"/>
+      </w:pPr>
+    </w:lvl>
+    <w:lvl w:ilvl="5" w:tplc="0409001B" w:tentative="1">
+      <w:start w:val="1"/>
+      <w:numFmt w:val="lowerRoman"/>
+      <w:lvlText w:val="%6."/>
+      <w:lvlJc w:val="right"/>
+      <w:pPr>
+        <w:ind w:left="4320" w:hanging="180"/>
+      </w:pPr>
+    </w:lvl>
+    <w:lvl w:ilvl="6" w:tplc="0409000F" w:tentative="1">
+      <w:start w:val="1"/>
+      <w:numFmt w:val="decimal"/>
+      <w:lvlText w:val="%7."/>
+      <w:lvlJc w:val="left"/>
+      <w:pPr>
+        <w:ind w:left="5040" w:hanging="360"/>
+      </w:pPr>
+    </w:lvl>
+    <w:lvl w:ilvl="7" w:tplc="04090019" w:tentative="1">
+      <w:start w:val="1"/>
+      <w:numFmt w:val="lowerLetter"/>
+      <w:lvlText w:val="%8."/>
+      <w:lvlJc w:val="left"/>
+      <w:pPr>
+        <w:ind w:left="5760" w:hanging="360"/>
+      </w:pPr>
+    </w:lvl>
+    <w:lvl w:ilvl="8" w:tplc="0409001B" w:tentative="1">
+      <w:start w:val="1"/>
+      <w:numFmt w:val="lowerRoman"/>
+      <w:lvlText w:val="%9."/>
+      <w:lvlJc w:val="right"/>
+      <w:pPr>
+        <w:ind w:left="6480" w:hanging="180"/>
+      </w:pPr>
+    </w:lvl>
+  </w:abstractNum>
+  <w:abstractNum w:abstractNumId="1" w15:restartNumberingAfterBreak="0">
+    <w:nsid w:val="211A2B7B"/>
+    <w:multiLevelType w:val="hybridMultilevel"/>
+    <w:tmpl w:val="9AF2D8CC"/>
+    <w:lvl w:ilvl="0" w:tplc="FFFFFFFF">
+      <w:start w:val="1"/>
+      <w:numFmt w:val="decimal"/>
+      <w:lvlText w:val="%1."/>
+      <w:lvlJc w:val="left"/>
+      <w:pPr>
+        <w:ind w:left="720" w:hanging="360"/>
+      </w:pPr>
+    </w:lvl>
+    <w:lvl w:ilvl="1" w:tplc="04090019" w:tentative="1">
+      <w:start w:val="1"/>
+      <w:numFmt w:val="lowerLetter"/>
+      <w:lvlText w:val="%2."/>
+      <w:lvlJc w:val="left"/>
+      <w:pPr>
+        <w:ind w:left="1440" w:hanging="360"/>
+      </w:pPr>
+    </w:lvl>
+    <w:lvl w:ilvl="2" w:tplc="0409001B" w:tentative="1">
+      <w:start w:val="1"/>
+      <w:numFmt w:val="lowerRoman"/>
+      <w:lvlText w:val="%3."/>
+      <w:lvlJc w:val="right"/>
+      <w:pPr>
+        <w:ind w:left="2160" w:hanging="180"/>
+      </w:pPr>
+    </w:lvl>
+    <w:lvl w:ilvl="3" w:tplc="0409000F" w:tentative="1">
+      <w:start w:val="1"/>
+      <w:numFmt w:val="decimal"/>
+      <w:lvlText w:val="%4."/>
+      <w:lvlJc w:val="left"/>
+      <w:pPr>
+        <w:ind w:left="2880" w:hanging="360"/>
+      </w:pPr>
+    </w:lvl>
+    <w:lvl w:ilvl="4" w:tplc="04090019" w:tentative="1">
+      <w:start w:val="1"/>
+      <w:numFmt w:val="lowerLetter"/>
+      <w:lvlText w:val="%5."/>
+      <w:lvlJc w:val="left"/>
+      <w:pPr>
+        <w:ind w:left="3600" w:hanging="360"/>
+      </w:pPr>
+    </w:lvl>
+    <w:lvl w:ilvl="5" w:tplc="0409001B" w:tentative="1">
+      <w:start w:val="1"/>
+      <w:numFmt w:val="lowerRoman"/>
+      <w:lvlText w:val="%6."/>
+      <w:lvlJc w:val="right"/>
+      <w:pPr>
+        <w:ind w:left="4320" w:hanging="180"/>
+      </w:pPr>
+    </w:lvl>
+    <w:lvl w:ilvl="6" w:tplc="0409000F" w:tentative="1">
+      <w:start w:val="1"/>
+      <w:numFmt w:val="decimal"/>
+      <w:lvlText w:val="%7."/>
+      <w:lvlJc w:val="left"/>
+      <w:pPr>
+        <w:ind w:left="5040" w:hanging="360"/>
+      </w:pPr>
+    </w:lvl>
+    <w:lvl w:ilvl="7" w:tplc="04090019" w:tentative="1">
+      <w:start w:val="1"/>
+      <w:numFmt w:val="lowerLetter"/>
+      <w:lvlText w:val="%8."/>
+      <w:lvlJc w:val="left"/>
+      <w:pPr>
+        <w:ind w:left="5760" w:hanging="360"/>
+      </w:pPr>
+    </w:lvl>
+    <w:lvl w:ilvl="8" w:tplc="0409001B" w:tentative="1">
+      <w:start w:val="1"/>
+      <w:numFmt w:val="lowerRoman"/>
+      <w:lvlText w:val="%9."/>
+      <w:lvlJc w:val="right"/>
+      <w:pPr>
+        <w:ind w:left="6480" w:hanging="180"/>
+      </w:pPr>
+    </w:lvl>
+  </w:abstractNum>
+  <w:abstractNum w:abstractNumId="2" w15:restartNumberingAfterBreak="0">
     <w:nsid w:val="21AE561A"/>
     <w:multiLevelType w:val="hybridMultilevel"/>
     <w:tmpl w:val="DD1E8098"/>
@@ -436,7 +1026,7 @@
       </w:pPr>
     </w:lvl>
   </w:abstractNum>
-  <w:abstractNum w:abstractNumId="1" w15:restartNumberingAfterBreak="0">
+  <w:abstractNum w:abstractNumId="3" w15:restartNumberingAfterBreak="0">
     <w:nsid w:val="4593680C"/>
     <w:multiLevelType w:val="hybridMultilevel"/>
     <w:tmpl w:val="DD1E8098"/>
@@ -522,7 +1112,7 @@
       </w:pPr>
     </w:lvl>
   </w:abstractNum>
-  <w:abstractNum w:abstractNumId="2" w15:restartNumberingAfterBreak="0">
+  <w:abstractNum w:abstractNumId="4" w15:restartNumberingAfterBreak="0">
     <w:nsid w:val="45E22670"/>
     <w:multiLevelType w:val="hybridMultilevel"/>
     <w:tmpl w:val="DD1E8098"/>
@@ -608,7 +1198,93 @@
       </w:pPr>
     </w:lvl>
   </w:abstractNum>
-  <w:abstractNum w:abstractNumId="3" w15:restartNumberingAfterBreak="0">
+  <w:abstractNum w:abstractNumId="5" w15:restartNumberingAfterBreak="0">
+    <w:nsid w:val="554B6778"/>
+    <w:multiLevelType w:val="hybridMultilevel"/>
+    <w:tmpl w:val="6C14BD62"/>
+    <w:lvl w:ilvl="0" w:tplc="FFFFFFFF">
+      <w:start w:val="1"/>
+      <w:numFmt w:val="decimal"/>
+      <w:lvlText w:val="%1."/>
+      <w:lvlJc w:val="left"/>
+      <w:pPr>
+        <w:ind w:left="720" w:hanging="360"/>
+      </w:pPr>
+    </w:lvl>
+    <w:lvl w:ilvl="1" w:tplc="04090019" w:tentative="1">
+      <w:start w:val="1"/>
+      <w:numFmt w:val="lowerLetter"/>
+      <w:lvlText w:val="%2."/>
+      <w:lvlJc w:val="left"/>
+      <w:pPr>
+        <w:ind w:left="1440" w:hanging="360"/>
+      </w:pPr>
+    </w:lvl>
+    <w:lvl w:ilvl="2" w:tplc="0409001B" w:tentative="1">
+      <w:start w:val="1"/>
+      <w:numFmt w:val="lowerRoman"/>
+      <w:lvlText w:val="%3."/>
+      <w:lvlJc w:val="right"/>
+      <w:pPr>
+        <w:ind w:left="2160" w:hanging="180"/>
+      </w:pPr>
+    </w:lvl>
+    <w:lvl w:ilvl="3" w:tplc="0409000F" w:tentative="1">
+      <w:start w:val="1"/>
+      <w:numFmt w:val="decimal"/>
+      <w:lvlText w:val="%4."/>
+      <w:lvlJc w:val="left"/>
+      <w:pPr>
+        <w:ind w:left="2880" w:hanging="360"/>
+      </w:pPr>
+    </w:lvl>
+    <w:lvl w:ilvl="4" w:tplc="04090019" w:tentative="1">
+      <w:start w:val="1"/>
+      <w:numFmt w:val="lowerLetter"/>
+      <w:lvlText w:val="%5."/>
+      <w:lvlJc w:val="left"/>
+      <w:pPr>
+        <w:ind w:left="3600" w:hanging="360"/>
+      </w:pPr>
+    </w:lvl>
+    <w:lvl w:ilvl="5" w:tplc="0409001B" w:tentative="1">
+      <w:start w:val="1"/>
+      <w:numFmt w:val="lowerRoman"/>
+      <w:lvlText w:val="%6."/>
+      <w:lvlJc w:val="right"/>
+      <w:pPr>
+        <w:ind w:left="4320" w:hanging="180"/>
+      </w:pPr>
+    </w:lvl>
+    <w:lvl w:ilvl="6" w:tplc="0409000F" w:tentative="1">
+      <w:start w:val="1"/>
+      <w:numFmt w:val="decimal"/>
+      <w:lvlText w:val="%7."/>
+      <w:lvlJc w:val="left"/>
+      <w:pPr>
+        <w:ind w:left="5040" w:hanging="360"/>
+      </w:pPr>
+    </w:lvl>
+    <w:lvl w:ilvl="7" w:tplc="04090019" w:tentative="1">
+      <w:start w:val="1"/>
+      <w:numFmt w:val="lowerLetter"/>
+      <w:lvlText w:val="%8."/>
+      <w:lvlJc w:val="left"/>
+      <w:pPr>
+        <w:ind w:left="5760" w:hanging="360"/>
+      </w:pPr>
+    </w:lvl>
+    <w:lvl w:ilvl="8" w:tplc="0409001B" w:tentative="1">
+      <w:start w:val="1"/>
+      <w:numFmt w:val="lowerRoman"/>
+      <w:lvlText w:val="%9."/>
+      <w:lvlJc w:val="right"/>
+      <w:pPr>
+        <w:ind w:left="6480" w:hanging="180"/>
+      </w:pPr>
+    </w:lvl>
+  </w:abstractNum>
+  <w:abstractNum w:abstractNumId="6" w15:restartNumberingAfterBreak="0">
     <w:nsid w:val="602D6016"/>
     <w:multiLevelType w:val="hybridMultilevel"/>
     <w:tmpl w:val="DD1E8098"/>
@@ -694,7 +1370,7 @@
       </w:pPr>
     </w:lvl>
   </w:abstractNum>
-  <w:abstractNum w:abstractNumId="4" w15:restartNumberingAfterBreak="0">
+  <w:abstractNum w:abstractNumId="7" w15:restartNumberingAfterBreak="0">
     <w:nsid w:val="6AE65625"/>
     <w:multiLevelType w:val="hybridMultilevel"/>
     <w:tmpl w:val="DD1E8098"/>
@@ -780,7 +1456,7 @@
       </w:pPr>
     </w:lvl>
   </w:abstractNum>
-  <w:abstractNum w:abstractNumId="5" w15:restartNumberingAfterBreak="0">
+  <w:abstractNum w:abstractNumId="8" w15:restartNumberingAfterBreak="0">
     <w:nsid w:val="6C5F58F2"/>
     <w:multiLevelType w:val="hybridMultilevel"/>
     <w:tmpl w:val="DD1E8098"/>
@@ -866,7 +1542,7 @@
       </w:pPr>
     </w:lvl>
   </w:abstractNum>
-  <w:abstractNum w:abstractNumId="6" w15:restartNumberingAfterBreak="0">
+  <w:abstractNum w:abstractNumId="9" w15:restartNumberingAfterBreak="0">
     <w:nsid w:val="74181993"/>
     <w:multiLevelType w:val="hybridMultilevel"/>
     <w:tmpl w:val="DD1E8098"/>
@@ -953,25 +1629,34 @@
     </w:lvl>
   </w:abstractNum>
   <w:num w:numId="1" w16cid:durableId="1970235638">
+    <w:abstractNumId w:val="6"/>
+  </w:num>
+  <w:num w:numId="2" w16cid:durableId="239289442">
+    <w:abstractNumId w:val="7"/>
+  </w:num>
+  <w:num w:numId="3" w16cid:durableId="1605305178">
     <w:abstractNumId w:val="3"/>
   </w:num>
-  <w:num w:numId="2" w16cid:durableId="239289442">
+  <w:num w:numId="4" w16cid:durableId="1505781389">
+    <w:abstractNumId w:val="2"/>
+  </w:num>
+  <w:num w:numId="5" w16cid:durableId="1214659953">
     <w:abstractNumId w:val="4"/>
   </w:num>
-  <w:num w:numId="3" w16cid:durableId="1605305178">
-    <w:abstractNumId w:val="1"/>
+  <w:num w:numId="6" w16cid:durableId="1641493446">
+    <w:abstractNumId w:val="9"/>
   </w:num>
-  <w:num w:numId="4" w16cid:durableId="1505781389">
+  <w:num w:numId="7" w16cid:durableId="180974876">
+    <w:abstractNumId w:val="8"/>
+  </w:num>
+  <w:num w:numId="8" w16cid:durableId="180827559">
     <w:abstractNumId w:val="0"/>
   </w:num>
-  <w:num w:numId="5" w16cid:durableId="1214659953">
-    <w:abstractNumId w:val="2"/>
+  <w:num w:numId="9" w16cid:durableId="1540320655">
+    <w:abstractNumId w:val="5"/>
   </w:num>
-  <w:num w:numId="6" w16cid:durableId="1641493446">
-    <w:abstractNumId w:val="6"/>
-  </w:num>
-  <w:num w:numId="7" w16cid:durableId="180974876">
-    <w:abstractNumId w:val="5"/>
+  <w:num w:numId="10" w16cid:durableId="1608075322">
+    <w:abstractNumId w:val="1"/>
   </w:num>
 </w:numbering>
 </file>

</xml_diff>

<commit_message>
Create User Interface and update Design document
</commit_message>
<xml_diff>
--- a/Design document/Design document for Banking application.docx
+++ b/Design document/Design document for Banking application.docx
@@ -161,21 +161,7 @@
           <w:b/>
           <w:bCs/>
         </w:rPr>
-        <w:t xml:space="preserve">Use cases </w:t>
-      </w:r>
-      <w:r>
-        <w:rPr>
-          <w:b/>
-          <w:bCs/>
-        </w:rPr>
-        <w:t>2</w:t>
-      </w:r>
-      <w:r>
-        <w:rPr>
-          <w:b/>
-          <w:bCs/>
-        </w:rPr>
-        <w:t>:</w:t>
+        <w:t>Use cases 2:</w:t>
       </w:r>
       <w:r>
         <w:rPr>
@@ -194,21 +180,7 @@
           <w:b/>
           <w:bCs/>
         </w:rPr>
-        <w:t xml:space="preserve">Use cases </w:t>
-      </w:r>
-      <w:r>
-        <w:rPr>
-          <w:b/>
-          <w:bCs/>
-        </w:rPr>
-        <w:t>3</w:t>
-      </w:r>
-      <w:r>
-        <w:rPr>
-          <w:b/>
-          <w:bCs/>
-        </w:rPr>
-        <w:t>:</w:t>
+        <w:t>Use cases 3:</w:t>
       </w:r>
       <w:r>
         <w:rPr>
@@ -227,21 +199,7 @@
           <w:b/>
           <w:bCs/>
         </w:rPr>
-        <w:t xml:space="preserve">Use cases </w:t>
-      </w:r>
-      <w:r>
-        <w:rPr>
-          <w:b/>
-          <w:bCs/>
-        </w:rPr>
-        <w:t>4</w:t>
-      </w:r>
-      <w:r>
-        <w:rPr>
-          <w:b/>
-          <w:bCs/>
-        </w:rPr>
-        <w:t>:</w:t>
+        <w:t>Use cases 4:</w:t>
       </w:r>
       <w:r>
         <w:rPr>
@@ -739,6 +697,562 @@
         </w:rPr>
         <w:t>Use case diagrams</w:t>
       </w:r>
+    </w:p>
+    <w:p>
+      <w:pPr>
+        <w:spacing w:after="0"/>
+        <w:rPr>
+          <w:b/>
+          <w:bCs/>
+        </w:rPr>
+      </w:pPr>
+    </w:p>
+    <w:tbl>
+      <w:tblPr>
+        <w:tblStyle w:val="TableGrid"/>
+        <w:tblW w:w="0" w:type="auto"/>
+        <w:tblLook w:val="04A0" w:firstRow="1" w:lastRow="0" w:firstColumn="1" w:lastColumn="0" w:noHBand="0" w:noVBand="1"/>
+      </w:tblPr>
+      <w:tblGrid>
+        <w:gridCol w:w="3775"/>
+      </w:tblGrid>
+      <w:tr>
+        <w:tc>
+          <w:tcPr>
+            <w:tcW w:w="3775" w:type="dxa"/>
+          </w:tcPr>
+          <w:p>
+            <w:pPr>
+              <w:rPr>
+                <w:b/>
+                <w:bCs/>
+              </w:rPr>
+            </w:pPr>
+            <w:r>
+              <w:rPr>
+                <w:b/>
+                <w:bCs/>
+              </w:rPr>
+              <w:t>Account</w:t>
+            </w:r>
+          </w:p>
+        </w:tc>
+      </w:tr>
+      <w:tr>
+        <w:tc>
+          <w:tcPr>
+            <w:tcW w:w="3775" w:type="dxa"/>
+          </w:tcPr>
+          <w:p>
+            <w:pPr>
+              <w:rPr>
+                <w:b/>
+                <w:bCs/>
+              </w:rPr>
+            </w:pPr>
+            <w:r>
+              <w:rPr>
+                <w:b/>
+                <w:bCs/>
+              </w:rPr>
+              <w:t>-</w:t>
+            </w:r>
+            <w:proofErr w:type="spellStart"/>
+            <w:proofErr w:type="gramStart"/>
+            <w:r>
+              <w:rPr>
+                <w:b/>
+                <w:bCs/>
+              </w:rPr>
+              <w:t>userName</w:t>
+            </w:r>
+            <w:r>
+              <w:rPr>
+                <w:b/>
+                <w:bCs/>
+              </w:rPr>
+              <w:t>:String</w:t>
+            </w:r>
+            <w:proofErr w:type="spellEnd"/>
+            <w:proofErr w:type="gramEnd"/>
+            <w:r>
+              <w:rPr>
+                <w:b/>
+                <w:bCs/>
+              </w:rPr>
+              <w:t>;</w:t>
+            </w:r>
+            <w:r>
+              <w:rPr>
+                <w:b/>
+                <w:bCs/>
+              </w:rPr>
+              <w:br/>
+            </w:r>
+            <w:r>
+              <w:rPr>
+                <w:b/>
+                <w:bCs/>
+              </w:rPr>
+              <w:t>-</w:t>
+            </w:r>
+            <w:r>
+              <w:rPr>
+                <w:b/>
+                <w:bCs/>
+              </w:rPr>
+              <w:t xml:space="preserve"> </w:t>
+            </w:r>
+            <w:proofErr w:type="spellStart"/>
+            <w:r>
+              <w:rPr>
+                <w:b/>
+                <w:bCs/>
+              </w:rPr>
+              <w:t>userID</w:t>
+            </w:r>
+            <w:proofErr w:type="spellEnd"/>
+            <w:r>
+              <w:rPr>
+                <w:b/>
+                <w:bCs/>
+              </w:rPr>
+              <w:t>: int</w:t>
+            </w:r>
+            <w:r>
+              <w:rPr>
+                <w:b/>
+                <w:bCs/>
+              </w:rPr>
+              <w:t>;</w:t>
+            </w:r>
+            <w:r>
+              <w:rPr>
+                <w:b/>
+                <w:bCs/>
+              </w:rPr>
+              <w:br/>
+            </w:r>
+            <w:r>
+              <w:rPr>
+                <w:b/>
+                <w:bCs/>
+              </w:rPr>
+              <w:t>-</w:t>
+            </w:r>
+            <w:r>
+              <w:rPr>
+                <w:b/>
+                <w:bCs/>
+              </w:rPr>
+              <w:t xml:space="preserve"> </w:t>
+            </w:r>
+            <w:proofErr w:type="spellStart"/>
+            <w:proofErr w:type="gramStart"/>
+            <w:r>
+              <w:rPr>
+                <w:b/>
+                <w:bCs/>
+              </w:rPr>
+              <w:t>pinCode</w:t>
+            </w:r>
+            <w:proofErr w:type="spellEnd"/>
+            <w:r>
+              <w:rPr>
+                <w:b/>
+                <w:bCs/>
+              </w:rPr>
+              <w:t xml:space="preserve"> :</w:t>
+            </w:r>
+            <w:proofErr w:type="gramEnd"/>
+            <w:r>
+              <w:rPr>
+                <w:b/>
+                <w:bCs/>
+              </w:rPr>
+              <w:t xml:space="preserve"> </w:t>
+            </w:r>
+            <w:proofErr w:type="gramStart"/>
+            <w:r>
+              <w:rPr>
+                <w:b/>
+                <w:bCs/>
+              </w:rPr>
+              <w:t xml:space="preserve">int </w:t>
+            </w:r>
+            <w:r>
+              <w:rPr>
+                <w:b/>
+                <w:bCs/>
+              </w:rPr>
+              <w:t>;</w:t>
+            </w:r>
+            <w:proofErr w:type="gramEnd"/>
+            <w:r>
+              <w:rPr>
+                <w:b/>
+                <w:bCs/>
+              </w:rPr>
+              <w:br/>
+            </w:r>
+            <w:r>
+              <w:rPr>
+                <w:b/>
+                <w:bCs/>
+              </w:rPr>
+              <w:t>-</w:t>
+            </w:r>
+            <w:r>
+              <w:rPr>
+                <w:b/>
+                <w:bCs/>
+              </w:rPr>
+              <w:t xml:space="preserve"> </w:t>
+            </w:r>
+            <w:proofErr w:type="spellStart"/>
+            <w:proofErr w:type="gramStart"/>
+            <w:r>
+              <w:rPr>
+                <w:b/>
+                <w:bCs/>
+              </w:rPr>
+              <w:t>userAddress</w:t>
+            </w:r>
+            <w:proofErr w:type="spellEnd"/>
+            <w:r>
+              <w:rPr>
+                <w:b/>
+                <w:bCs/>
+              </w:rPr>
+              <w:t xml:space="preserve"> </w:t>
+            </w:r>
+            <w:r>
+              <w:rPr>
+                <w:b/>
+                <w:bCs/>
+              </w:rPr>
+              <w:t>:</w:t>
+            </w:r>
+            <w:proofErr w:type="gramEnd"/>
+            <w:r>
+              <w:rPr>
+                <w:b/>
+                <w:bCs/>
+              </w:rPr>
+              <w:t xml:space="preserve"> </w:t>
+            </w:r>
+            <w:proofErr w:type="gramStart"/>
+            <w:r>
+              <w:rPr>
+                <w:b/>
+                <w:bCs/>
+              </w:rPr>
+              <w:t>String</w:t>
+            </w:r>
+            <w:r>
+              <w:rPr>
+                <w:b/>
+                <w:bCs/>
+              </w:rPr>
+              <w:t>;</w:t>
+            </w:r>
+            <w:proofErr w:type="gramEnd"/>
+          </w:p>
+          <w:p>
+            <w:pPr>
+              <w:rPr>
+                <w:b/>
+                <w:bCs/>
+              </w:rPr>
+            </w:pPr>
+          </w:p>
+        </w:tc>
+      </w:tr>
+      <w:tr>
+        <w:tc>
+          <w:tcPr>
+            <w:tcW w:w="3775" w:type="dxa"/>
+          </w:tcPr>
+          <w:p>
+            <w:pPr>
+              <w:rPr>
+                <w:b/>
+                <w:bCs/>
+              </w:rPr>
+            </w:pPr>
+            <w:r>
+              <w:rPr>
+                <w:b/>
+                <w:bCs/>
+              </w:rPr>
+              <w:t>+</w:t>
+            </w:r>
+            <w:proofErr w:type="gramStart"/>
+            <w:r>
+              <w:rPr>
+                <w:b/>
+                <w:bCs/>
+              </w:rPr>
+              <w:t>Account();</w:t>
+            </w:r>
+            <w:proofErr w:type="gramEnd"/>
+          </w:p>
+          <w:p>
+            <w:pPr>
+              <w:rPr>
+                <w:b/>
+                <w:bCs/>
+              </w:rPr>
+            </w:pPr>
+            <w:r>
+              <w:rPr>
+                <w:b/>
+                <w:bCs/>
+              </w:rPr>
+              <w:t>+</w:t>
+            </w:r>
+            <w:proofErr w:type="spellStart"/>
+            <w:proofErr w:type="gramStart"/>
+            <w:r>
+              <w:rPr>
+                <w:b/>
+                <w:bCs/>
+              </w:rPr>
+              <w:t>CreateAccount</w:t>
+            </w:r>
+            <w:proofErr w:type="spellEnd"/>
+            <w:r>
+              <w:rPr>
+                <w:b/>
+                <w:bCs/>
+              </w:rPr>
+              <w:t>(</w:t>
+            </w:r>
+            <w:proofErr w:type="gramEnd"/>
+            <w:r>
+              <w:rPr>
+                <w:b/>
+                <w:bCs/>
+              </w:rPr>
+              <w:t>)</w:t>
+            </w:r>
+          </w:p>
+          <w:p>
+            <w:pPr>
+              <w:rPr>
+                <w:b/>
+                <w:bCs/>
+              </w:rPr>
+            </w:pPr>
+            <w:r>
+              <w:rPr>
+                <w:b/>
+                <w:bCs/>
+              </w:rPr>
+              <w:t>+</w:t>
+            </w:r>
+            <w:proofErr w:type="spellStart"/>
+            <w:proofErr w:type="gramStart"/>
+            <w:r>
+              <w:rPr>
+                <w:b/>
+                <w:bCs/>
+              </w:rPr>
+              <w:t>MakeDeposit</w:t>
+            </w:r>
+            <w:proofErr w:type="spellEnd"/>
+            <w:r>
+              <w:rPr>
+                <w:b/>
+                <w:bCs/>
+              </w:rPr>
+              <w:t>(</w:t>
+            </w:r>
+            <w:proofErr w:type="gramEnd"/>
+            <w:r>
+              <w:rPr>
+                <w:b/>
+                <w:bCs/>
+              </w:rPr>
+              <w:t>double amount)</w:t>
+            </w:r>
+          </w:p>
+          <w:p>
+            <w:pPr>
+              <w:rPr>
+                <w:b/>
+                <w:bCs/>
+              </w:rPr>
+            </w:pPr>
+            <w:r>
+              <w:rPr>
+                <w:b/>
+                <w:bCs/>
+              </w:rPr>
+              <w:t>+</w:t>
+            </w:r>
+            <w:proofErr w:type="spellStart"/>
+            <w:proofErr w:type="gramStart"/>
+            <w:r>
+              <w:rPr>
+                <w:b/>
+                <w:bCs/>
+              </w:rPr>
+              <w:t>WidrawCash</w:t>
+            </w:r>
+            <w:proofErr w:type="spellEnd"/>
+            <w:r>
+              <w:rPr>
+                <w:b/>
+                <w:bCs/>
+              </w:rPr>
+              <w:t>(</w:t>
+            </w:r>
+            <w:proofErr w:type="gramEnd"/>
+            <w:r>
+              <w:rPr>
+                <w:b/>
+                <w:bCs/>
+              </w:rPr>
+              <w:t>double amount)</w:t>
+            </w:r>
+          </w:p>
+        </w:tc>
+      </w:tr>
+    </w:tbl>
+    <w:tbl>
+      <w:tblPr>
+        <w:tblStyle w:val="TableGrid"/>
+        <w:tblpPr w:leftFromText="180" w:rightFromText="180" w:vertAnchor="text" w:horzAnchor="margin" w:tblpXSpec="right" w:tblpY="-3006"/>
+        <w:tblW w:w="0" w:type="auto"/>
+        <w:tblLook w:val="04A0" w:firstRow="1" w:lastRow="0" w:firstColumn="1" w:lastColumn="0" w:noHBand="0" w:noVBand="1"/>
+      </w:tblPr>
+      <w:tblGrid>
+        <w:gridCol w:w="3775"/>
+      </w:tblGrid>
+      <w:tr>
+        <w:tc>
+          <w:tcPr>
+            <w:tcW w:w="3775" w:type="dxa"/>
+          </w:tcPr>
+          <w:p>
+            <w:pPr>
+              <w:rPr>
+                <w:b/>
+                <w:bCs/>
+              </w:rPr>
+            </w:pPr>
+            <w:r>
+              <w:rPr>
+                <w:b/>
+                <w:bCs/>
+              </w:rPr>
+              <w:t>ATM</w:t>
+            </w:r>
+          </w:p>
+        </w:tc>
+      </w:tr>
+      <w:tr>
+        <w:tc>
+          <w:tcPr>
+            <w:tcW w:w="3775" w:type="dxa"/>
+          </w:tcPr>
+          <w:p>
+            <w:pPr>
+              <w:rPr>
+                <w:b/>
+                <w:bCs/>
+              </w:rPr>
+            </w:pPr>
+            <w:r>
+              <w:rPr>
+                <w:b/>
+                <w:bCs/>
+              </w:rPr>
+              <w:t xml:space="preserve">-accounts: </w:t>
+            </w:r>
+            <w:proofErr w:type="spellStart"/>
+            <w:r>
+              <w:rPr>
+                <w:b/>
+                <w:bCs/>
+              </w:rPr>
+              <w:t>HastMap</w:t>
+            </w:r>
+            <w:proofErr w:type="spellEnd"/>
+            <w:r>
+              <w:rPr>
+                <w:b/>
+                <w:bCs/>
+              </w:rPr>
+              <w:t>;</w:t>
+            </w:r>
+          </w:p>
+        </w:tc>
+      </w:tr>
+      <w:tr>
+        <w:tc>
+          <w:tcPr>
+            <w:tcW w:w="3775" w:type="dxa"/>
+          </w:tcPr>
+          <w:p>
+            <w:pPr>
+              <w:rPr>
+                <w:b/>
+                <w:bCs/>
+              </w:rPr>
+            </w:pPr>
+            <w:r>
+              <w:rPr>
+                <w:b/>
+                <w:bCs/>
+              </w:rPr>
+              <w:t>+</w:t>
+            </w:r>
+            <w:proofErr w:type="gramStart"/>
+            <w:r>
+              <w:rPr>
+                <w:b/>
+                <w:bCs/>
+              </w:rPr>
+              <w:t>ATM(</w:t>
+            </w:r>
+            <w:proofErr w:type="gramEnd"/>
+            <w:r>
+              <w:rPr>
+                <w:b/>
+                <w:bCs/>
+              </w:rPr>
+              <w:t>);</w:t>
+            </w:r>
+          </w:p>
+        </w:tc>
+      </w:tr>
+    </w:tbl>
+    <w:p>
+      <w:pPr>
+        <w:spacing w:after="0"/>
+        <w:rPr>
+          <w:b/>
+          <w:bCs/>
+        </w:rPr>
+      </w:pPr>
+      <w:r>
+        <w:rPr>
+          <w:b/>
+          <w:bCs/>
+        </w:rPr>
+        <w:t xml:space="preserve">  </w:t>
+      </w:r>
+    </w:p>
+    <w:p>
+      <w:pPr>
+        <w:spacing w:after="0"/>
+        <w:rPr>
+          <w:b/>
+          <w:bCs/>
+        </w:rPr>
+      </w:pPr>
     </w:p>
     <w:p>
       <w:pPr>
@@ -2264,7 +2778,6 @@
   <w:style w:type="character" w:default="1" w:styleId="DefaultParagraphFont">
     <w:name w:val="Default Paragraph Font"/>
     <w:uiPriority w:val="1"/>
-    <w:semiHidden/>
     <w:unhideWhenUsed/>
   </w:style>
   <w:style w:type="table" w:default="1" w:styleId="TableNormal">
@@ -2577,6 +3090,25 @@
       <w:color w:val="0F4761" w:themeColor="accent1" w:themeShade="BF"/>
       <w:spacing w:val="5"/>
     </w:rPr>
+  </w:style>
+  <w:style w:type="table" w:styleId="TableGrid">
+    <w:name w:val="Table Grid"/>
+    <w:basedOn w:val="TableNormal"/>
+    <w:uiPriority w:val="39"/>
+    <w:rsid w:val="00D517C7"/>
+    <w:pPr>
+      <w:spacing w:after="0" w:line="240" w:lineRule="auto"/>
+    </w:pPr>
+    <w:tblPr>
+      <w:tblBorders>
+        <w:top w:val="single" w:sz="4" w:space="0" w:color="auto"/>
+        <w:left w:val="single" w:sz="4" w:space="0" w:color="auto"/>
+        <w:bottom w:val="single" w:sz="4" w:space="0" w:color="auto"/>
+        <w:right w:val="single" w:sz="4" w:space="0" w:color="auto"/>
+        <w:insideH w:val="single" w:sz="4" w:space="0" w:color="auto"/>
+        <w:insideV w:val="single" w:sz="4" w:space="0" w:color="auto"/>
+      </w:tblBorders>
+    </w:tblPr>
   </w:style>
 </w:styles>
 </file>

</xml_diff>